<commit_message>
Nouveau design du portfolio
</commit_message>
<xml_diff>
--- a/assets/CV Hugo Devries 2024.docx
+++ b/assets/CV Hugo Devries 2024.docx
@@ -1,6 +1,6 @@
 
 <file path=word/document.xml><?xml version="1.0" encoding="utf-8"?>
-<w:document xmlns:wpc="http://schemas.microsoft.com/office/word/2010/wordprocessingCanvas" xmlns:cx="http://schemas.microsoft.com/office/drawing/2014/chartex" xmlns:cx1="http://schemas.microsoft.com/office/drawing/2015/9/8/chartex" xmlns:cx2="http://schemas.microsoft.com/office/drawing/2015/10/21/chartex" xmlns:cx3="http://schemas.microsoft.com/office/drawing/2016/5/9/chartex" xmlns:cx4="http://schemas.microsoft.com/office/drawing/2016/5/10/chartex" xmlns:cx5="http://schemas.microsoft.com/office/drawing/2016/5/11/chartex" xmlns:cx6="http://schemas.microsoft.com/office/drawing/2016/5/12/chartex" xmlns:cx7="http://schemas.microsoft.com/office/drawing/2016/5/13/chartex" xmlns:cx8="http://schemas.microsoft.com/office/drawing/2016/5/14/chartex" xmlns:mc="http://schemas.openxmlformats.org/markup-compatibility/2006" xmlns:aink="http://schemas.microsoft.com/office/drawing/2016/ink" xmlns:am3d="http://schemas.microsoft.com/office/drawing/2017/model3d" xmlns:o="urn:schemas-microsoft-com:office:office" xmlns:oel="http://schemas.microsoft.com/office/2019/extlst" xmlns:r="http://schemas.openxmlformats.org/officeDocument/2006/relationships" xmlns:m="http://schemas.openxmlformats.org/officeDocument/2006/math" xmlns:v="urn:schemas-microsoft-com:vml" xmlns:wp14="http://schemas.microsoft.com/office/word/2010/wordprocessingDrawing" xmlns:wp="http://schemas.openxmlformats.org/drawingml/2006/wordprocessingDrawing" xmlns:w10="urn:schemas-microsoft-com:office:word" xmlns:w="http://schemas.openxmlformats.org/wordprocessingml/2006/main" xmlns:w14="http://schemas.microsoft.com/office/word/2010/wordml" xmlns:w15="http://schemas.microsoft.com/office/word/2012/wordml" xmlns:w16cex="http://schemas.microsoft.com/office/word/2018/wordml/cex" xmlns:w16cid="http://schemas.microsoft.com/office/word/2016/wordml/cid" xmlns:w16="http://schemas.microsoft.com/office/word/2018/wordml" xmlns:w16du="http://schemas.microsoft.com/office/word/2023/wordml/word16du" xmlns:w16sdtdh="http://schemas.microsoft.com/office/word/2020/wordml/sdtdatahash" xmlns:w16se="http://schemas.microsoft.com/office/word/2015/wordml/symex" xmlns:wpg="http://schemas.microsoft.com/office/word/2010/wordprocessingGroup" xmlns:wpi="http://schemas.microsoft.com/office/word/2010/wordprocessingInk" xmlns:wne="http://schemas.microsoft.com/office/word/2006/wordml" xmlns:wps="http://schemas.microsoft.com/office/word/2010/wordprocessingShape" mc:Ignorable="w14 w15 w16se w16cid w16 w16cex w16sdtdh w16du wp14">
+<w:document xmlns:wpc="http://schemas.microsoft.com/office/word/2010/wordprocessingCanvas" xmlns:cx="http://schemas.microsoft.com/office/drawing/2014/chartex" xmlns:cx1="http://schemas.microsoft.com/office/drawing/2015/9/8/chartex" xmlns:cx2="http://schemas.microsoft.com/office/drawing/2015/10/21/chartex" xmlns:cx3="http://schemas.microsoft.com/office/drawing/2016/5/9/chartex" xmlns:cx4="http://schemas.microsoft.com/office/drawing/2016/5/10/chartex" xmlns:cx5="http://schemas.microsoft.com/office/drawing/2016/5/11/chartex" xmlns:cx6="http://schemas.microsoft.com/office/drawing/2016/5/12/chartex" xmlns:cx7="http://schemas.microsoft.com/office/drawing/2016/5/13/chartex" xmlns:cx8="http://schemas.microsoft.com/office/drawing/2016/5/14/chartex" xmlns:mc="http://schemas.openxmlformats.org/markup-compatibility/2006" xmlns:aink="http://schemas.microsoft.com/office/drawing/2016/ink" xmlns:am3d="http://schemas.microsoft.com/office/drawing/2017/model3d" xmlns:o="urn:schemas-microsoft-com:office:office" xmlns:oel="http://schemas.microsoft.com/office/2019/extlst" xmlns:r="http://schemas.openxmlformats.org/officeDocument/2006/relationships" xmlns:m="http://schemas.openxmlformats.org/officeDocument/2006/math" xmlns:v="urn:schemas-microsoft-com:vml" xmlns:wp14="http://schemas.microsoft.com/office/word/2010/wordprocessingDrawing" xmlns:wp="http://schemas.openxmlformats.org/drawingml/2006/wordprocessingDrawing" xmlns:w10="urn:schemas-microsoft-com:office:word" xmlns:w="http://schemas.openxmlformats.org/wordprocessingml/2006/main" xmlns:w14="http://schemas.microsoft.com/office/word/2010/wordml" xmlns:w15="http://schemas.microsoft.com/office/word/2012/wordml" xmlns:w16cex="http://schemas.microsoft.com/office/word/2018/wordml/cex" xmlns:w16cid="http://schemas.microsoft.com/office/word/2016/wordml/cid" xmlns:w16="http://schemas.microsoft.com/office/word/2018/wordml" xmlns:w16du="http://schemas.microsoft.com/office/word/2023/wordml/word16du" xmlns:w16sdtdh="http://schemas.microsoft.com/office/word/2020/wordml/sdtdatahash" xmlns:w16sdtfl="http://schemas.microsoft.com/office/word/2024/wordml/sdtformatlock" xmlns:w16se="http://schemas.microsoft.com/office/word/2015/wordml/symex" xmlns:wpg="http://schemas.microsoft.com/office/word/2010/wordprocessingGroup" xmlns:wpi="http://schemas.microsoft.com/office/word/2010/wordprocessingInk" xmlns:wne="http://schemas.microsoft.com/office/word/2006/wordml" xmlns:wps="http://schemas.microsoft.com/office/word/2010/wordprocessingShape" mc:Ignorable="w14 w15 w16se w16cid w16 w16cex w16sdtdh w16sdtfl w16du wp14">
   <w:body>
     <w:tbl>
       <w:tblPr>
@@ -122,7 +122,6 @@
                 <w15:appearance w15:val="hidden"/>
                 <w:text w:multiLine="1"/>
               </w:sdtPr>
-              <w:sdtEndPr/>
               <w:sdtContent>
                 <w:r>
                   <w:rPr>
@@ -1296,7 +1295,6 @@
                 <w15:appearance w15:val="hidden"/>
                 <w:text w:multiLine="1"/>
               </w:sdtPr>
-              <w:sdtEndPr/>
               <w:sdtContent>
                 <w:r>
                   <w:rPr>
@@ -2126,14 +2124,13 @@
                 <w15:appearance w15:val="hidden"/>
                 <w:text w:multiLine="1"/>
               </w:sdtPr>
-              <w:sdtEndPr/>
               <w:sdtContent>
                 <w:r>
                   <w:rPr>
                     <w:color w:val="auto"/>
                     <w:lang w:val="fr-BE"/>
                   </w:rPr>
-                  <w:t>hugoestilocaribe@gmail.com</w:t>
+                  <w:t>hugoestilocarib@gmail.com</w:t>
                 </w:r>
               </w:sdtContent>
             </w:sdt>
@@ -6086,21 +6083,27 @@
     </w:tbl>
     <w:p>
       <w:pPr>
-        <w:pStyle w:val="Titre2"/>
+        <w:pStyle w:val="Titre3"/>
         <w:rPr>
           <w:rStyle w:val="Accentuation"/>
+          <w:b/>
+          <w:bCs/>
           <w:color w:val="0F6FC6" w:themeColor="accent1"/>
           <w:lang w:val="fr-BE"/>
         </w:rPr>
       </w:pPr>
       <w:r>
         <w:rPr>
+          <w:b/>
+          <w:bCs/>
           <w:lang w:val="fr-BE"/>
         </w:rPr>
         <w:t>CEB</w:t>
       </w:r>
       <w:r>
         <w:rPr>
+          <w:b/>
+          <w:bCs/>
           <w:lang w:val="fr-BE" w:bidi="nl-NL"/>
         </w:rPr>
         <w:t xml:space="preserve"> / </w:t>
@@ -6108,6 +6111,8 @@
       <w:r>
         <w:rPr>
           <w:rStyle w:val="Accentuation"/>
+          <w:b/>
+          <w:bCs/>
           <w:color w:val="0F6FC6" w:themeColor="accent1"/>
           <w:lang w:val="fr-BE"/>
         </w:rPr>
@@ -6117,6 +6122,8 @@
       <w:r>
         <w:rPr>
           <w:rStyle w:val="Accentuation"/>
+          <w:b/>
+          <w:bCs/>
           <w:color w:val="0F6FC6" w:themeColor="accent1"/>
           <w:lang w:val="fr-BE"/>
         </w:rPr>
@@ -6152,20 +6159,26 @@
     </w:p>
     <w:p>
       <w:pPr>
-        <w:pStyle w:val="Titre2"/>
+        <w:pStyle w:val="Titre3"/>
         <w:rPr>
           <w:rStyle w:val="Accentuation"/>
+          <w:b/>
+          <w:bCs/>
           <w:lang w:val="fr-BE"/>
         </w:rPr>
       </w:pPr>
       <w:r>
         <w:rPr>
+          <w:b/>
+          <w:bCs/>
           <w:lang w:val="fr-BE"/>
         </w:rPr>
         <w:t>CE1D</w:t>
       </w:r>
       <w:r>
         <w:rPr>
+          <w:b/>
+          <w:bCs/>
           <w:lang w:val="fr-BE" w:bidi="nl-NL"/>
         </w:rPr>
         <w:t xml:space="preserve"> / </w:t>
@@ -6173,6 +6186,8 @@
       <w:r>
         <w:rPr>
           <w:rStyle w:val="Accentuation"/>
+          <w:b/>
+          <w:bCs/>
           <w:lang w:val="fr-BE"/>
         </w:rPr>
         <w:t>Athénée Provincial de La Louvière</w:t>
@@ -6186,7 +6201,7 @@
           <w:bCs/>
           <w:sz w:val="26"/>
           <w:szCs w:val="26"/>
-          <w:lang w:val="fr-BE"/>
+          <w:lang w:val="fr-BE" w:bidi="nl-NL"/>
         </w:rPr>
       </w:pPr>
       <w:r>
@@ -6210,6 +6225,69 @@
     </w:p>
     <w:p>
       <w:pPr>
+        <w:pStyle w:val="Titre3"/>
+        <w:rPr>
+          <w:b/>
+          <w:bCs/>
+          <w:sz w:val="26"/>
+          <w:szCs w:val="26"/>
+          <w:lang w:val="fr-BE" w:bidi="nl-NL"/>
+        </w:rPr>
+      </w:pPr>
+    </w:p>
+    <w:p>
+      <w:pPr>
+        <w:pStyle w:val="Titre3"/>
+        <w:rPr>
+          <w:rStyle w:val="Accentuation"/>
+          <w:b/>
+          <w:bCs/>
+          <w:lang w:val="fr-BE"/>
+        </w:rPr>
+      </w:pPr>
+      <w:r>
+        <w:rPr>
+          <w:b/>
+          <w:bCs/>
+          <w:sz w:val="26"/>
+          <w:szCs w:val="26"/>
+          <w:lang w:val="fr-BE" w:bidi="nl-NL"/>
+        </w:rPr>
+        <w:t xml:space="preserve">CESS / </w:t>
+      </w:r>
+      <w:r>
+        <w:rPr>
+          <w:rStyle w:val="Accentuation"/>
+          <w:b/>
+          <w:bCs/>
+          <w:lang w:val="fr-BE"/>
+        </w:rPr>
+        <w:t>Athénée Provincial de La Louvière</w:t>
+      </w:r>
+    </w:p>
+    <w:p>
+      <w:pPr>
+        <w:pStyle w:val="Titre3"/>
+        <w:rPr>
+          <w:b/>
+          <w:bCs/>
+          <w:sz w:val="26"/>
+          <w:szCs w:val="26"/>
+          <w:lang w:val="fr-BE" w:bidi="nl-NL"/>
+        </w:rPr>
+      </w:pPr>
+      <w:r>
+        <w:rPr>
+          <w:rStyle w:val="Accentuation"/>
+          <w:b/>
+          <w:bCs/>
+          <w:lang w:val="fr-BE"/>
+        </w:rPr>
+        <w:t>Juin 2024</w:t>
+      </w:r>
+    </w:p>
+    <w:p>
+      <w:pPr>
         <w:rPr>
           <w:lang w:val="fr-BE"/>
         </w:rPr>
@@ -6219,6 +6297,10 @@
       <w:pPr>
         <w:pStyle w:val="Titre2"/>
         <w:rPr>
+          <w:rStyle w:val="Accentuation"/>
+          <w:bCs/>
+          <w:iCs w:val="0"/>
+          <w:color w:val="0F6FC6" w:themeColor="accent1"/>
           <w:lang w:val="fr-BE"/>
         </w:rPr>
       </w:pPr>
@@ -6232,41 +6314,41 @@
         <w:rPr>
           <w:lang w:val="fr-BE"/>
         </w:rPr>
-        <w:t>6</w:t>
+        <w:t xml:space="preserve"> 1 ère année de </w:t>
       </w:r>
       <w:r>
         <w:rPr>
+          <w:bCs/>
           <w:lang w:val="fr-BE"/>
         </w:rPr>
-        <w:t xml:space="preserve">ème année secondaire, Sciences Fortes </w:t>
+        <w:t>Bachelier en Informatique</w:t>
       </w:r>
       <w:r>
         <w:rPr>
+          <w:bCs/>
           <w:lang w:val="fr-BE"/>
         </w:rPr>
-        <w:t xml:space="preserve">- </w:t>
+        <w:br/>
+        <w:t>Orientation réseaux &amp; télécommunications</w:t>
       </w:r>
       <w:r>
         <w:rPr>
+          <w:bCs/>
           <w:lang w:val="fr-BE"/>
         </w:rPr>
-        <w:t>math 8 heures</w:t>
+        <w:t xml:space="preserve"> </w:t>
       </w:r>
-    </w:p>
-    <w:p>
-      <w:pPr>
-        <w:pStyle w:val="Titre2"/>
-        <w:rPr>
-          <w:rStyle w:val="Accentuation"/>
-          <w:lang w:val="fr-BE"/>
-        </w:rPr>
-      </w:pPr>
       <w:r>
         <w:rPr>
-          <w:rStyle w:val="Accentuation"/>
-          <w:lang w:val="fr-BE"/>
+          <w:lang w:val="fr-BE" w:bidi="nl-NL"/>
         </w:rPr>
-        <w:t>Athénée Provincial de La Louvière</w:t>
+        <w:t>|</w:t>
+      </w:r>
+      <w:r>
+        <w:rPr>
+          <w:lang w:val="fr-BE" w:bidi="nl-NL"/>
+        </w:rPr>
+        <w:t xml:space="preserve"> HEH (Mons)</w:t>
       </w:r>
     </w:p>
     <w:p>
@@ -7832,25 +7914,34 @@
         </w:rPr>
         <w:t xml:space="preserve"> (Nivelles)</w:t>
       </w:r>
-    </w:p>
-    <w:p>
-      <w:pPr>
-        <w:pStyle w:val="Titre3"/>
+      <w:r>
         <w:rPr>
+          <w:rStyle w:val="Accentuation"/>
           <w:lang w:val="fr-BE"/>
         </w:rPr>
-      </w:pPr>
+        <w:t xml:space="preserve"> </w:t>
+      </w:r>
       <w:r>
         <w:rPr>
+          <w:rStyle w:val="Accentuation"/>
           <w:lang w:val="fr-BE"/>
         </w:rPr>
-        <w:t xml:space="preserve">Aout 2022 </w:t>
+        <w:t>a</w:t>
+      </w:r>
+      <w:r>
+        <w:rPr>
+          <w:rStyle w:val="Accentuation"/>
+          <w:lang w:val="fr-BE"/>
+        </w:rPr>
+        <w:t>oût 2022</w:t>
       </w:r>
     </w:p>
     <w:p>
       <w:pPr>
         <w:pStyle w:val="Titre2"/>
         <w:rPr>
+          <w:iCs/>
+          <w:color w:val="276DBB" w:themeColor="text2" w:themeTint="BF"/>
           <w:lang w:val="fr-BE"/>
         </w:rPr>
       </w:pPr>
@@ -7898,6 +7989,84 @@
         </w:rPr>
         <w:t xml:space="preserve"> 2023-2024</w:t>
       </w:r>
+    </w:p>
+    <w:p>
+      <w:pPr>
+        <w:pStyle w:val="Titre2"/>
+        <w:rPr>
+          <w:lang w:val="fr-BE" w:bidi="nl-NL"/>
+        </w:rPr>
+      </w:pPr>
+      <w:r>
+        <w:rPr>
+          <w:lang w:val="fr-BE" w:bidi="nl-NL"/>
+        </w:rPr>
+        <w:t xml:space="preserve">Job étudiant : Préparation au rayon Traiteur </w:t>
+      </w:r>
+      <w:r>
+        <w:rPr>
+          <w:lang w:val="fr-BE" w:bidi="nl-NL"/>
+        </w:rPr>
+        <w:t>|</w:t>
+      </w:r>
+      <w:r>
+        <w:rPr>
+          <w:lang w:val="fr-BE" w:bidi="nl-NL"/>
+        </w:rPr>
+        <w:t xml:space="preserve"> Cora (La Louvière) </w:t>
+      </w:r>
+      <w:r>
+        <w:rPr>
+          <w:lang w:val="fr-BE" w:bidi="nl-NL"/>
+        </w:rPr>
+        <w:t>a</w:t>
+      </w:r>
+      <w:r>
+        <w:rPr>
+          <w:lang w:val="fr-BE" w:bidi="nl-NL"/>
+        </w:rPr>
+        <w:t>oût</w:t>
+      </w:r>
+      <w:r>
+        <w:rPr>
+          <w:lang w:val="fr-BE" w:bidi="nl-NL"/>
+        </w:rPr>
+        <w:t xml:space="preserve"> et septembre</w:t>
+      </w:r>
+      <w:r>
+        <w:rPr>
+          <w:lang w:val="fr-BE" w:bidi="nl-NL"/>
+        </w:rPr>
+        <w:t xml:space="preserve"> 20</w:t>
+      </w:r>
+      <w:r>
+        <w:rPr>
+          <w:lang w:val="fr-BE" w:bidi="nl-NL"/>
+        </w:rPr>
+        <w:t>24</w:t>
+      </w:r>
+    </w:p>
+    <w:p>
+      <w:pPr>
+        <w:pStyle w:val="Titre2"/>
+        <w:rPr>
+          <w:lang w:val="fr-BE" w:bidi="nl-NL"/>
+        </w:rPr>
+      </w:pPr>
+      <w:r>
+        <w:rPr>
+          <w:lang w:val="fr-BE" w:bidi="nl-NL"/>
+        </w:rPr>
+        <w:t xml:space="preserve">Job étudiant : Commis de Salle </w:t>
+      </w:r>
+    </w:p>
+    <w:p>
+      <w:pPr>
+        <w:pStyle w:val="Titre2"/>
+        <w:rPr>
+          <w:lang w:val="fr-BE"/>
+        </w:rPr>
+      </w:pPr>
     </w:p>
     <w:tbl>
       <w:tblPr>
@@ -12633,9 +12802,16 @@
             </w:pPr>
             <w:r>
               <w:rPr>
+                <w:color w:val="auto"/>
                 <w:lang w:val="fr-BE"/>
               </w:rPr>
-              <w:t>Activités et loisirs</w:t>
+              <w:t>Activités</w:t>
+            </w:r>
+            <w:r>
+              <w:rPr>
+                <w:lang w:val="fr-BE"/>
+              </w:rPr>
+              <w:t xml:space="preserve"> et loisirs</w:t>
             </w:r>
           </w:p>
         </w:tc>
@@ -15697,20 +15873,16 @@
       </w:pPr>
     </w:p>
     <w:sectPr>
-      <w:footerReference w:type="default" r:id="rId11"/>
-      <w:headerReference w:type="first" r:id="rId12"/>
-      <w:pgSz w:w="11906" w:h="16838" w:code="9"/>
-      <w:pgMar w:top="720" w:right="1440" w:bottom="1080" w:left="2160" w:header="432" w:footer="648" w:gutter="0"/>
+      <w:pgSz w:w="12240" w:h="15840"/>
+      <w:pgMar w:top="1417" w:right="1417" w:bottom="1417" w:left="1417" w:header="720" w:footer="720" w:gutter="0"/>
       <w:cols w:space="720"/>
-      <w:titlePg/>
-      <w:docGrid w:linePitch="360"/>
     </w:sectPr>
   </w:body>
 </w:document>
 </file>
 
 <file path=word/endnotes.xml><?xml version="1.0" encoding="utf-8"?>
-<w:endnotes xmlns:wpc="http://schemas.microsoft.com/office/word/2010/wordprocessingCanvas" xmlns:cx="http://schemas.microsoft.com/office/drawing/2014/chartex" xmlns:cx1="http://schemas.microsoft.com/office/drawing/2015/9/8/chartex" xmlns:cx2="http://schemas.microsoft.com/office/drawing/2015/10/21/chartex" xmlns:cx3="http://schemas.microsoft.com/office/drawing/2016/5/9/chartex" xmlns:cx4="http://schemas.microsoft.com/office/drawing/2016/5/10/chartex" xmlns:cx5="http://schemas.microsoft.com/office/drawing/2016/5/11/chartex" xmlns:cx6="http://schemas.microsoft.com/office/drawing/2016/5/12/chartex" xmlns:cx7="http://schemas.microsoft.com/office/drawing/2016/5/13/chartex" xmlns:cx8="http://schemas.microsoft.com/office/drawing/2016/5/14/chartex" xmlns:mc="http://schemas.openxmlformats.org/markup-compatibility/2006" xmlns:aink="http://schemas.microsoft.com/office/drawing/2016/ink" xmlns:am3d="http://schemas.microsoft.com/office/drawing/2017/model3d" xmlns:o="urn:schemas-microsoft-com:office:office" xmlns:oel="http://schemas.microsoft.com/office/2019/extlst" xmlns:r="http://schemas.openxmlformats.org/officeDocument/2006/relationships" xmlns:m="http://schemas.openxmlformats.org/officeDocument/2006/math" xmlns:v="urn:schemas-microsoft-com:vml" xmlns:wp14="http://schemas.microsoft.com/office/word/2010/wordprocessingDrawing" xmlns:wp="http://schemas.openxmlformats.org/drawingml/2006/wordprocessingDrawing" xmlns:w10="urn:schemas-microsoft-com:office:word" xmlns:w="http://schemas.openxmlformats.org/wordprocessingml/2006/main" xmlns:w14="http://schemas.microsoft.com/office/word/2010/wordml" xmlns:w15="http://schemas.microsoft.com/office/word/2012/wordml" xmlns:w16cex="http://schemas.microsoft.com/office/word/2018/wordml/cex" xmlns:w16cid="http://schemas.microsoft.com/office/word/2016/wordml/cid" xmlns:w16="http://schemas.microsoft.com/office/word/2018/wordml" xmlns:w16du="http://schemas.microsoft.com/office/word/2023/wordml/word16du" xmlns:w16sdtdh="http://schemas.microsoft.com/office/word/2020/wordml/sdtdatahash" xmlns:w16se="http://schemas.microsoft.com/office/word/2015/wordml/symex" xmlns:wpg="http://schemas.microsoft.com/office/word/2010/wordprocessingGroup" xmlns:wpi="http://schemas.microsoft.com/office/word/2010/wordprocessingInk" xmlns:wne="http://schemas.microsoft.com/office/word/2006/wordml" xmlns:wps="http://schemas.microsoft.com/office/word/2010/wordprocessingShape" mc:Ignorable="w14 w15 w16se w16cid w16 w16cex w16sdtdh w16du wp14">
+<w:endnotes xmlns:wpc="http://schemas.microsoft.com/office/word/2010/wordprocessingCanvas" xmlns:cx="http://schemas.microsoft.com/office/drawing/2014/chartex" xmlns:cx1="http://schemas.microsoft.com/office/drawing/2015/9/8/chartex" xmlns:cx2="http://schemas.microsoft.com/office/drawing/2015/10/21/chartex" xmlns:cx3="http://schemas.microsoft.com/office/drawing/2016/5/9/chartex" xmlns:cx4="http://schemas.microsoft.com/office/drawing/2016/5/10/chartex" xmlns:cx5="http://schemas.microsoft.com/office/drawing/2016/5/11/chartex" xmlns:cx6="http://schemas.microsoft.com/office/drawing/2016/5/12/chartex" xmlns:cx7="http://schemas.microsoft.com/office/drawing/2016/5/13/chartex" xmlns:cx8="http://schemas.microsoft.com/office/drawing/2016/5/14/chartex" xmlns:mc="http://schemas.openxmlformats.org/markup-compatibility/2006" xmlns:aink="http://schemas.microsoft.com/office/drawing/2016/ink" xmlns:am3d="http://schemas.microsoft.com/office/drawing/2017/model3d" xmlns:o="urn:schemas-microsoft-com:office:office" xmlns:oel="http://schemas.microsoft.com/office/2019/extlst" xmlns:r="http://schemas.openxmlformats.org/officeDocument/2006/relationships" xmlns:m="http://schemas.openxmlformats.org/officeDocument/2006/math" xmlns:v="urn:schemas-microsoft-com:vml" xmlns:wp14="http://schemas.microsoft.com/office/word/2010/wordprocessingDrawing" xmlns:wp="http://schemas.openxmlformats.org/drawingml/2006/wordprocessingDrawing" xmlns:w10="urn:schemas-microsoft-com:office:word" xmlns:w="http://schemas.openxmlformats.org/wordprocessingml/2006/main" xmlns:w14="http://schemas.microsoft.com/office/word/2010/wordml" xmlns:w15="http://schemas.microsoft.com/office/word/2012/wordml" xmlns:w16cex="http://schemas.microsoft.com/office/word/2018/wordml/cex" xmlns:w16cid="http://schemas.microsoft.com/office/word/2016/wordml/cid" xmlns:w16="http://schemas.microsoft.com/office/word/2018/wordml" xmlns:w16du="http://schemas.microsoft.com/office/word/2023/wordml/word16du" xmlns:w16sdtdh="http://schemas.microsoft.com/office/word/2020/wordml/sdtdatahash" xmlns:w16sdtfl="http://schemas.microsoft.com/office/word/2024/wordml/sdtformatlock" xmlns:w16se="http://schemas.microsoft.com/office/word/2015/wordml/symex" xmlns:wpg="http://schemas.microsoft.com/office/word/2010/wordprocessingGroup" xmlns:wpi="http://schemas.microsoft.com/office/word/2010/wordprocessingInk" xmlns:wne="http://schemas.microsoft.com/office/word/2006/wordml" xmlns:wps="http://schemas.microsoft.com/office/word/2010/wordprocessingShape" mc:Ignorable="w14 w15 w16se w16cid w16 w16cex w16sdtdh w16sdtfl w16du wp14">
   <w:endnote w:type="separator" w:id="-1">
     <w:p>
       <w:pPr>
@@ -15741,66 +15913,8 @@
 </w:endnotes>
 </file>
 
-<file path=word/footer1.xml><?xml version="1.0" encoding="utf-8"?>
-<w:ftr xmlns:wpc="http://schemas.microsoft.com/office/word/2010/wordprocessingCanvas" xmlns:cx="http://schemas.microsoft.com/office/drawing/2014/chartex" xmlns:cx1="http://schemas.microsoft.com/office/drawing/2015/9/8/chartex" xmlns:cx2="http://schemas.microsoft.com/office/drawing/2015/10/21/chartex" xmlns:cx3="http://schemas.microsoft.com/office/drawing/2016/5/9/chartex" xmlns:cx4="http://schemas.microsoft.com/office/drawing/2016/5/10/chartex" xmlns:cx5="http://schemas.microsoft.com/office/drawing/2016/5/11/chartex" xmlns:cx6="http://schemas.microsoft.com/office/drawing/2016/5/12/chartex" xmlns:cx7="http://schemas.microsoft.com/office/drawing/2016/5/13/chartex" xmlns:cx8="http://schemas.microsoft.com/office/drawing/2016/5/14/chartex" xmlns:mc="http://schemas.openxmlformats.org/markup-compatibility/2006" xmlns:aink="http://schemas.microsoft.com/office/drawing/2016/ink" xmlns:am3d="http://schemas.microsoft.com/office/drawing/2017/model3d" xmlns:o="urn:schemas-microsoft-com:office:office" xmlns:oel="http://schemas.microsoft.com/office/2019/extlst" xmlns:r="http://schemas.openxmlformats.org/officeDocument/2006/relationships" xmlns:m="http://schemas.openxmlformats.org/officeDocument/2006/math" xmlns:v="urn:schemas-microsoft-com:vml" xmlns:wp14="http://schemas.microsoft.com/office/word/2010/wordprocessingDrawing" xmlns:wp="http://schemas.openxmlformats.org/drawingml/2006/wordprocessingDrawing" xmlns:w10="urn:schemas-microsoft-com:office:word" xmlns:w="http://schemas.openxmlformats.org/wordprocessingml/2006/main" xmlns:w14="http://schemas.microsoft.com/office/word/2010/wordml" xmlns:w15="http://schemas.microsoft.com/office/word/2012/wordml" xmlns:w16cex="http://schemas.microsoft.com/office/word/2018/wordml/cex" xmlns:w16cid="http://schemas.microsoft.com/office/word/2016/wordml/cid" xmlns:w16="http://schemas.microsoft.com/office/word/2018/wordml" xmlns:w16du="http://schemas.microsoft.com/office/word/2023/wordml/word16du" xmlns:w16sdtdh="http://schemas.microsoft.com/office/word/2020/wordml/sdtdatahash" xmlns:w16se="http://schemas.microsoft.com/office/word/2015/wordml/symex" xmlns:wpg="http://schemas.microsoft.com/office/word/2010/wordprocessingGroup" xmlns:wpi="http://schemas.microsoft.com/office/word/2010/wordprocessingInk" xmlns:wne="http://schemas.microsoft.com/office/word/2006/wordml" xmlns:wps="http://schemas.microsoft.com/office/word/2010/wordprocessingShape" mc:Ignorable="w14 w15 w16se w16cid w16 w16cex w16sdtdh w16du wp14">
-  <w:sdt>
-    <w:sdtPr>
-      <w:id w:val="-1046331"/>
-      <w:docPartObj>
-        <w:docPartGallery w:val="Page Numbers (Bottom of Page)"/>
-        <w:docPartUnique/>
-      </w:docPartObj>
-    </w:sdtPr>
-    <w:sdtEndPr>
-      <w:rPr>
-        <w:noProof/>
-      </w:rPr>
-    </w:sdtEndPr>
-    <w:sdtContent>
-      <w:p>
-        <w:pPr>
-          <w:pStyle w:val="Pieddepage"/>
-        </w:pPr>
-        <w:r>
-          <w:rPr>
-            <w:lang w:bidi="nl-NL"/>
-          </w:rPr>
-          <w:fldChar w:fldCharType="begin"/>
-        </w:r>
-        <w:r>
-          <w:rPr>
-            <w:lang w:bidi="nl-NL"/>
-          </w:rPr>
-          <w:instrText xml:space="preserve"> PAGE   \* MERGEFORMAT </w:instrText>
-        </w:r>
-        <w:r>
-          <w:rPr>
-            <w:lang w:bidi="nl-NL"/>
-          </w:rPr>
-          <w:fldChar w:fldCharType="separate"/>
-        </w:r>
-        <w:r>
-          <w:rPr>
-            <w:noProof/>
-            <w:lang w:bidi="nl-NL"/>
-          </w:rPr>
-          <w:t>2</w:t>
-        </w:r>
-        <w:r>
-          <w:rPr>
-            <w:noProof/>
-            <w:lang w:bidi="nl-NL"/>
-          </w:rPr>
-          <w:fldChar w:fldCharType="end"/>
-        </w:r>
-      </w:p>
-    </w:sdtContent>
-  </w:sdt>
-</w:ftr>
-</file>
-
 <file path=word/footnotes.xml><?xml version="1.0" encoding="utf-8"?>
-<w:footnotes xmlns:wpc="http://schemas.microsoft.com/office/word/2010/wordprocessingCanvas" xmlns:cx="http://schemas.microsoft.com/office/drawing/2014/chartex" xmlns:cx1="http://schemas.microsoft.com/office/drawing/2015/9/8/chartex" xmlns:cx2="http://schemas.microsoft.com/office/drawing/2015/10/21/chartex" xmlns:cx3="http://schemas.microsoft.com/office/drawing/2016/5/9/chartex" xmlns:cx4="http://schemas.microsoft.com/office/drawing/2016/5/10/chartex" xmlns:cx5="http://schemas.microsoft.com/office/drawing/2016/5/11/chartex" xmlns:cx6="http://schemas.microsoft.com/office/drawing/2016/5/12/chartex" xmlns:cx7="http://schemas.microsoft.com/office/drawing/2016/5/13/chartex" xmlns:cx8="http://schemas.microsoft.com/office/drawing/2016/5/14/chartex" xmlns:mc="http://schemas.openxmlformats.org/markup-compatibility/2006" xmlns:aink="http://schemas.microsoft.com/office/drawing/2016/ink" xmlns:am3d="http://schemas.microsoft.com/office/drawing/2017/model3d" xmlns:o="urn:schemas-microsoft-com:office:office" xmlns:oel="http://schemas.microsoft.com/office/2019/extlst" xmlns:r="http://schemas.openxmlformats.org/officeDocument/2006/relationships" xmlns:m="http://schemas.openxmlformats.org/officeDocument/2006/math" xmlns:v="urn:schemas-microsoft-com:vml" xmlns:wp14="http://schemas.microsoft.com/office/word/2010/wordprocessingDrawing" xmlns:wp="http://schemas.openxmlformats.org/drawingml/2006/wordprocessingDrawing" xmlns:w10="urn:schemas-microsoft-com:office:word" xmlns:w="http://schemas.openxmlformats.org/wordprocessingml/2006/main" xmlns:w14="http://schemas.microsoft.com/office/word/2010/wordml" xmlns:w15="http://schemas.microsoft.com/office/word/2012/wordml" xmlns:w16cex="http://schemas.microsoft.com/office/word/2018/wordml/cex" xmlns:w16cid="http://schemas.microsoft.com/office/word/2016/wordml/cid" xmlns:w16="http://schemas.microsoft.com/office/word/2018/wordml" xmlns:w16du="http://schemas.microsoft.com/office/word/2023/wordml/word16du" xmlns:w16sdtdh="http://schemas.microsoft.com/office/word/2020/wordml/sdtdatahash" xmlns:w16se="http://schemas.microsoft.com/office/word/2015/wordml/symex" xmlns:wpg="http://schemas.microsoft.com/office/word/2010/wordprocessingGroup" xmlns:wpi="http://schemas.microsoft.com/office/word/2010/wordprocessingInk" xmlns:wne="http://schemas.microsoft.com/office/word/2006/wordml" xmlns:wps="http://schemas.microsoft.com/office/word/2010/wordprocessingShape" mc:Ignorable="w14 w15 w16se w16cid w16 w16cex w16sdtdh w16du wp14">
+<w:footnotes xmlns:wpc="http://schemas.microsoft.com/office/word/2010/wordprocessingCanvas" xmlns:cx="http://schemas.microsoft.com/office/drawing/2014/chartex" xmlns:cx1="http://schemas.microsoft.com/office/drawing/2015/9/8/chartex" xmlns:cx2="http://schemas.microsoft.com/office/drawing/2015/10/21/chartex" xmlns:cx3="http://schemas.microsoft.com/office/drawing/2016/5/9/chartex" xmlns:cx4="http://schemas.microsoft.com/office/drawing/2016/5/10/chartex" xmlns:cx5="http://schemas.microsoft.com/office/drawing/2016/5/11/chartex" xmlns:cx6="http://schemas.microsoft.com/office/drawing/2016/5/12/chartex" xmlns:cx7="http://schemas.microsoft.com/office/drawing/2016/5/13/chartex" xmlns:cx8="http://schemas.microsoft.com/office/drawing/2016/5/14/chartex" xmlns:mc="http://schemas.openxmlformats.org/markup-compatibility/2006" xmlns:aink="http://schemas.microsoft.com/office/drawing/2016/ink" xmlns:am3d="http://schemas.microsoft.com/office/drawing/2017/model3d" xmlns:o="urn:schemas-microsoft-com:office:office" xmlns:oel="http://schemas.microsoft.com/office/2019/extlst" xmlns:r="http://schemas.openxmlformats.org/officeDocument/2006/relationships" xmlns:m="http://schemas.openxmlformats.org/officeDocument/2006/math" xmlns:v="urn:schemas-microsoft-com:vml" xmlns:wp14="http://schemas.microsoft.com/office/word/2010/wordprocessingDrawing" xmlns:wp="http://schemas.openxmlformats.org/drawingml/2006/wordprocessingDrawing" xmlns:w10="urn:schemas-microsoft-com:office:word" xmlns:w="http://schemas.openxmlformats.org/wordprocessingml/2006/main" xmlns:w14="http://schemas.microsoft.com/office/word/2010/wordml" xmlns:w15="http://schemas.microsoft.com/office/word/2012/wordml" xmlns:w16cex="http://schemas.microsoft.com/office/word/2018/wordml/cex" xmlns:w16cid="http://schemas.microsoft.com/office/word/2016/wordml/cid" xmlns:w16="http://schemas.microsoft.com/office/word/2018/wordml" xmlns:w16du="http://schemas.microsoft.com/office/word/2023/wordml/word16du" xmlns:w16sdtdh="http://schemas.microsoft.com/office/word/2020/wordml/sdtdatahash" xmlns:w16sdtfl="http://schemas.microsoft.com/office/word/2024/wordml/sdtformatlock" xmlns:w16se="http://schemas.microsoft.com/office/word/2015/wordml/symex" xmlns:wpg="http://schemas.microsoft.com/office/word/2010/wordprocessingGroup" xmlns:wpi="http://schemas.microsoft.com/office/word/2010/wordprocessingInk" xmlns:wne="http://schemas.microsoft.com/office/word/2006/wordml" xmlns:wps="http://schemas.microsoft.com/office/word/2010/wordprocessingShape" mc:Ignorable="w14 w15 w16se w16cid w16 w16cex w16sdtdh w16sdtfl w16du wp14">
   <w:footnote w:type="separator" w:id="-1">
     <w:p>
       <w:pPr>
@@ -15831,107 +15945,8 @@
 </w:footnotes>
 </file>
 
-<file path=word/header1.xml><?xml version="1.0" encoding="utf-8"?>
-<w:hdr xmlns:wpc="http://schemas.microsoft.com/office/word/2010/wordprocessingCanvas" xmlns:cx="http://schemas.microsoft.com/office/drawing/2014/chartex" xmlns:cx1="http://schemas.microsoft.com/office/drawing/2015/9/8/chartex" xmlns:cx2="http://schemas.microsoft.com/office/drawing/2015/10/21/chartex" xmlns:cx3="http://schemas.microsoft.com/office/drawing/2016/5/9/chartex" xmlns:cx4="http://schemas.microsoft.com/office/drawing/2016/5/10/chartex" xmlns:cx5="http://schemas.microsoft.com/office/drawing/2016/5/11/chartex" xmlns:cx6="http://schemas.microsoft.com/office/drawing/2016/5/12/chartex" xmlns:cx7="http://schemas.microsoft.com/office/drawing/2016/5/13/chartex" xmlns:cx8="http://schemas.microsoft.com/office/drawing/2016/5/14/chartex" xmlns:mc="http://schemas.openxmlformats.org/markup-compatibility/2006" xmlns:aink="http://schemas.microsoft.com/office/drawing/2016/ink" xmlns:am3d="http://schemas.microsoft.com/office/drawing/2017/model3d" xmlns:o="urn:schemas-microsoft-com:office:office" xmlns:oel="http://schemas.microsoft.com/office/2019/extlst" xmlns:r="http://schemas.openxmlformats.org/officeDocument/2006/relationships" xmlns:m="http://schemas.openxmlformats.org/officeDocument/2006/math" xmlns:v="urn:schemas-microsoft-com:vml" xmlns:wp14="http://schemas.microsoft.com/office/word/2010/wordprocessingDrawing" xmlns:wp="http://schemas.openxmlformats.org/drawingml/2006/wordprocessingDrawing" xmlns:w10="urn:schemas-microsoft-com:office:word" xmlns:w="http://schemas.openxmlformats.org/wordprocessingml/2006/main" xmlns:w14="http://schemas.microsoft.com/office/word/2010/wordml" xmlns:w15="http://schemas.microsoft.com/office/word/2012/wordml" xmlns:w16cex="http://schemas.microsoft.com/office/word/2018/wordml/cex" xmlns:w16cid="http://schemas.microsoft.com/office/word/2016/wordml/cid" xmlns:w16="http://schemas.microsoft.com/office/word/2018/wordml" xmlns:w16du="http://schemas.microsoft.com/office/word/2023/wordml/word16du" xmlns:w16sdtdh="http://schemas.microsoft.com/office/word/2020/wordml/sdtdatahash" xmlns:w16se="http://schemas.microsoft.com/office/word/2015/wordml/symex" xmlns:wpg="http://schemas.microsoft.com/office/word/2010/wordprocessingGroup" xmlns:wpi="http://schemas.microsoft.com/office/word/2010/wordprocessingInk" xmlns:wne="http://schemas.microsoft.com/office/word/2006/wordml" xmlns:wps="http://schemas.microsoft.com/office/word/2010/wordprocessingShape" mc:Ignorable="w14 w15 w16se w16cid w16 w16cex w16sdtdh w16du wp14">
-  <w:p>
-    <w:pPr>
-      <w:pStyle w:val="En-tte"/>
-    </w:pPr>
-    <w:r>
-      <w:rPr>
-        <w:noProof/>
-        <w:lang w:bidi="nl-NL"/>
-      </w:rPr>
-      <mc:AlternateContent>
-        <mc:Choice Requires="wps">
-          <w:drawing>
-            <wp:anchor distT="0" distB="0" distL="114300" distR="114300" simplePos="0" relativeHeight="251658240" behindDoc="1" locked="0" layoutInCell="1" allowOverlap="1" wp14:anchorId="056D4197" wp14:editId="4B79E62B">
-              <wp:simplePos x="0" y="0"/>
-              <wp:positionH relativeFrom="page">
-                <wp:align>right</wp:align>
-              </wp:positionH>
-              <wp:positionV relativeFrom="page">
-                <wp:align>top</wp:align>
-              </wp:positionV>
-              <wp:extent cx="7772400" cy="2000250"/>
-              <wp:effectExtent l="0" t="0" r="0" b="0"/>
-              <wp:wrapNone/>
-              <wp:docPr id="1" name="Rechthoek 1">
-                <a:extLst xmlns:a="http://schemas.openxmlformats.org/drawingml/2006/main">
-                  <a:ext uri="{C183D7F6-B498-43B3-948B-1728B52AA6E4}">
-                    <adec:decorative xmlns:adec="http://schemas.microsoft.com/office/drawing/2017/decorative" val="1"/>
-                  </a:ext>
-                </a:extLst>
-              </wp:docPr>
-              <wp:cNvGraphicFramePr/>
-              <a:graphic xmlns:a="http://schemas.openxmlformats.org/drawingml/2006/main">
-                <a:graphicData uri="http://schemas.microsoft.com/office/word/2010/wordprocessingShape">
-                  <wps:wsp>
-                    <wps:cNvSpPr/>
-                    <wps:spPr>
-                      <a:xfrm>
-                        <a:off x="0" y="0"/>
-                        <a:ext cx="7772400" cy="2000250"/>
-                      </a:xfrm>
-                      <a:prstGeom prst="rect">
-                        <a:avLst/>
-                      </a:prstGeom>
-                      <a:solidFill>
-                        <a:schemeClr val="bg2"/>
-                      </a:solidFill>
-                      <a:ln>
-                        <a:noFill/>
-                      </a:ln>
-                    </wps:spPr>
-                    <wps:style>
-                      <a:lnRef idx="2">
-                        <a:schemeClr val="accent1">
-                          <a:shade val="50000"/>
-                        </a:schemeClr>
-                      </a:lnRef>
-                      <a:fillRef idx="1">
-                        <a:schemeClr val="accent1"/>
-                      </a:fillRef>
-                      <a:effectRef idx="0">
-                        <a:schemeClr val="accent1"/>
-                      </a:effectRef>
-                      <a:fontRef idx="minor">
-                        <a:schemeClr val="lt1"/>
-                      </a:fontRef>
-                    </wps:style>
-                    <wps:bodyPr rot="0" spcFirstLastPara="0" vertOverflow="overflow" horzOverflow="overflow" vert="horz" wrap="square" lIns="91440" tIns="45720" rIns="91440" bIns="45720" numCol="1" spcCol="0" rtlCol="0" fromWordArt="0" anchor="ctr" anchorCtr="0" forceAA="0" compatLnSpc="1">
-                      <a:prstTxWarp prst="textNoShape">
-                        <a:avLst/>
-                      </a:prstTxWarp>
-                      <a:noAutofit/>
-                    </wps:bodyPr>
-                  </wps:wsp>
-                </a:graphicData>
-              </a:graphic>
-              <wp14:sizeRelH relativeFrom="page">
-                <wp14:pctWidth>100000</wp14:pctWidth>
-              </wp14:sizeRelH>
-              <wp14:sizeRelV relativeFrom="margin">
-                <wp14:pctHeight>0</wp14:pctHeight>
-              </wp14:sizeRelV>
-            </wp:anchor>
-          </w:drawing>
-        </mc:Choice>
-        <mc:Fallback>
-          <w:pict>
-            <v:rect w14:anchorId="7A0BC9E8" id="Rechthoek 1" o:spid="_x0000_s1026" alt="&quot;&quot;" style="position:absolute;margin-left:560.8pt;margin-top:0;width:612pt;height:157.5pt;z-index:-251658240;visibility:visible;mso-wrap-style:square;mso-width-percent:1000;mso-height-percent:0;mso-wrap-distance-left:9pt;mso-wrap-distance-top:0;mso-wrap-distance-right:9pt;mso-wrap-distance-bottom:0;mso-position-horizontal:right;mso-position-horizontal-relative:page;mso-position-vertical:top;mso-position-vertical-relative:page;mso-width-percent:1000;mso-height-percent:0;mso-width-relative:page;mso-height-relative:margin;v-text-anchor:middle" o:gfxdata="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" fillcolor="#dbeff9 [3214]" stroked="f" strokeweight="1pt">
-              <w10:wrap anchorx="page" anchory="page"/>
-            </v:rect>
-          </w:pict>
-        </mc:Fallback>
-      </mc:AlternateContent>
-    </w:r>
-  </w:p>
-</w:hdr>
-</file>
-
 <file path=word/numbering.xml><?xml version="1.0" encoding="utf-8"?>
-<w:numbering xmlns:wpc="http://schemas.microsoft.com/office/word/2010/wordprocessingCanvas" xmlns:cx="http://schemas.microsoft.com/office/drawing/2014/chartex" xmlns:cx1="http://schemas.microsoft.com/office/drawing/2015/9/8/chartex" xmlns:cx2="http://schemas.microsoft.com/office/drawing/2015/10/21/chartex" xmlns:cx3="http://schemas.microsoft.com/office/drawing/2016/5/9/chartex" xmlns:cx4="http://schemas.microsoft.com/office/drawing/2016/5/10/chartex" xmlns:cx5="http://schemas.microsoft.com/office/drawing/2016/5/11/chartex" xmlns:cx6="http://schemas.microsoft.com/office/drawing/2016/5/12/chartex" xmlns:cx7="http://schemas.microsoft.com/office/drawing/2016/5/13/chartex" xmlns:cx8="http://schemas.microsoft.com/office/drawing/2016/5/14/chartex" xmlns:mc="http://schemas.openxmlformats.org/markup-compatibility/2006" xmlns:aink="http://schemas.microsoft.com/office/drawing/2016/ink" xmlns:am3d="http://schemas.microsoft.com/office/drawing/2017/model3d" xmlns:o="urn:schemas-microsoft-com:office:office" xmlns:oel="http://schemas.microsoft.com/office/2019/extlst" xmlns:r="http://schemas.openxmlformats.org/officeDocument/2006/relationships" xmlns:m="http://schemas.openxmlformats.org/officeDocument/2006/math" xmlns:v="urn:schemas-microsoft-com:vml" xmlns:wp14="http://schemas.microsoft.com/office/word/2010/wordprocessingDrawing" xmlns:wp="http://schemas.openxmlformats.org/drawingml/2006/wordprocessingDrawing" xmlns:w10="urn:schemas-microsoft-com:office:word" xmlns:w="http://schemas.openxmlformats.org/wordprocessingml/2006/main" xmlns:w14="http://schemas.microsoft.com/office/word/2010/wordml" xmlns:w15="http://schemas.microsoft.com/office/word/2012/wordml" xmlns:w16cex="http://schemas.microsoft.com/office/word/2018/wordml/cex" xmlns:w16cid="http://schemas.microsoft.com/office/word/2016/wordml/cid" xmlns:w16="http://schemas.microsoft.com/office/word/2018/wordml" xmlns:w16du="http://schemas.microsoft.com/office/word/2023/wordml/word16du" xmlns:w16sdtdh="http://schemas.microsoft.com/office/word/2020/wordml/sdtdatahash" xmlns:w16se="http://schemas.microsoft.com/office/word/2015/wordml/symex" xmlns:wpg="http://schemas.microsoft.com/office/word/2010/wordprocessingGroup" xmlns:wpi="http://schemas.microsoft.com/office/word/2010/wordprocessingInk" xmlns:wne="http://schemas.microsoft.com/office/word/2006/wordml" xmlns:wps="http://schemas.microsoft.com/office/word/2010/wordprocessingShape" mc:Ignorable="w14 w15 w16se w16cid w16 w16cex w16sdtdh w16du wp14">
+<w:numbering xmlns:wpc="http://schemas.microsoft.com/office/word/2010/wordprocessingCanvas" xmlns:cx="http://schemas.microsoft.com/office/drawing/2014/chartex" xmlns:cx1="http://schemas.microsoft.com/office/drawing/2015/9/8/chartex" xmlns:cx2="http://schemas.microsoft.com/office/drawing/2015/10/21/chartex" xmlns:cx3="http://schemas.microsoft.com/office/drawing/2016/5/9/chartex" xmlns:cx4="http://schemas.microsoft.com/office/drawing/2016/5/10/chartex" xmlns:cx5="http://schemas.microsoft.com/office/drawing/2016/5/11/chartex" xmlns:cx6="http://schemas.microsoft.com/office/drawing/2016/5/12/chartex" xmlns:cx7="http://schemas.microsoft.com/office/drawing/2016/5/13/chartex" xmlns:cx8="http://schemas.microsoft.com/office/drawing/2016/5/14/chartex" xmlns:mc="http://schemas.openxmlformats.org/markup-compatibility/2006" xmlns:aink="http://schemas.microsoft.com/office/drawing/2016/ink" xmlns:am3d="http://schemas.microsoft.com/office/drawing/2017/model3d" xmlns:o="urn:schemas-microsoft-com:office:office" xmlns:oel="http://schemas.microsoft.com/office/2019/extlst" xmlns:r="http://schemas.openxmlformats.org/officeDocument/2006/relationships" xmlns:m="http://schemas.openxmlformats.org/officeDocument/2006/math" xmlns:v="urn:schemas-microsoft-com:vml" xmlns:wp14="http://schemas.microsoft.com/office/word/2010/wordprocessingDrawing" xmlns:wp="http://schemas.openxmlformats.org/drawingml/2006/wordprocessingDrawing" xmlns:w10="urn:schemas-microsoft-com:office:word" xmlns:w="http://schemas.openxmlformats.org/wordprocessingml/2006/main" xmlns:w14="http://schemas.microsoft.com/office/word/2010/wordml" xmlns:w15="http://schemas.microsoft.com/office/word/2012/wordml" xmlns:w16cex="http://schemas.microsoft.com/office/word/2018/wordml/cex" xmlns:w16cid="http://schemas.microsoft.com/office/word/2016/wordml/cid" xmlns:w16="http://schemas.microsoft.com/office/word/2018/wordml" xmlns:w16du="http://schemas.microsoft.com/office/word/2023/wordml/word16du" xmlns:w16sdtdh="http://schemas.microsoft.com/office/word/2020/wordml/sdtdatahash" xmlns:w16sdtfl="http://schemas.microsoft.com/office/word/2024/wordml/sdtformatlock" xmlns:w16se="http://schemas.microsoft.com/office/word/2015/wordml/symex" xmlns:wpg="http://schemas.microsoft.com/office/word/2010/wordprocessingGroup" xmlns:wpi="http://schemas.microsoft.com/office/word/2010/wordprocessingInk" xmlns:wne="http://schemas.microsoft.com/office/word/2006/wordml" xmlns:wps="http://schemas.microsoft.com/office/word/2010/wordprocessingShape" mc:Ignorable="w14 w15 w16se w16cid w16 w16cex w16sdtdh w16sdtfl w16du wp14">
   <w:abstractNum w:abstractNumId="0" w15:restartNumberingAfterBreak="0">
     <w:nsid w:val="FFFFFF7C"/>
     <w:multiLevelType w:val="singleLevel"/>
@@ -16846,7 +16861,7 @@
 </file>
 
 <file path=word/styles.xml><?xml version="1.0" encoding="utf-8"?>
-<w:styles xmlns:mc="http://schemas.openxmlformats.org/markup-compatibility/2006" xmlns:r="http://schemas.openxmlformats.org/officeDocument/2006/relationships" xmlns:w="http://schemas.openxmlformats.org/wordprocessingml/2006/main" xmlns:w14="http://schemas.microsoft.com/office/word/2010/wordml" xmlns:w15="http://schemas.microsoft.com/office/word/2012/wordml" xmlns:w16cex="http://schemas.microsoft.com/office/word/2018/wordml/cex" xmlns:w16cid="http://schemas.microsoft.com/office/word/2016/wordml/cid" xmlns:w16="http://schemas.microsoft.com/office/word/2018/wordml" xmlns:w16du="http://schemas.microsoft.com/office/word/2023/wordml/word16du" xmlns:w16sdtdh="http://schemas.microsoft.com/office/word/2020/wordml/sdtdatahash" xmlns:w16se="http://schemas.microsoft.com/office/word/2015/wordml/symex" mc:Ignorable="w14 w15 w16se w16cid w16 w16cex w16sdtdh w16du">
+<w:styles xmlns:mc="http://schemas.openxmlformats.org/markup-compatibility/2006" xmlns:r="http://schemas.openxmlformats.org/officeDocument/2006/relationships" xmlns:w="http://schemas.openxmlformats.org/wordprocessingml/2006/main" xmlns:w14="http://schemas.microsoft.com/office/word/2010/wordml" xmlns:w15="http://schemas.microsoft.com/office/word/2012/wordml" xmlns:w16cex="http://schemas.microsoft.com/office/word/2018/wordml/cex" xmlns:w16cid="http://schemas.microsoft.com/office/word/2016/wordml/cid" xmlns:w16="http://schemas.microsoft.com/office/word/2018/wordml" xmlns:w16du="http://schemas.microsoft.com/office/word/2023/wordml/word16du" xmlns:w16sdtdh="http://schemas.microsoft.com/office/word/2020/wordml/sdtdatahash" xmlns:w16sdtfl="http://schemas.microsoft.com/office/word/2024/wordml/sdtformatlock" xmlns:w16se="http://schemas.microsoft.com/office/word/2015/wordml/symex" mc:Ignorable="w14 w15 w16se w16cid w16 w16cex w16sdtdh w16sdtfl w16du">
   <w:docDefaults>
     <w:rPrDefault>
       <w:rPr>
@@ -17361,7 +17376,6 @@
   <w:style w:type="character" w:default="1" w:styleId="Policepardfaut">
     <w:name w:val="Default Paragraph Font"/>
     <w:uiPriority w:val="1"/>
-    <w:semiHidden/>
     <w:unhideWhenUsed/>
   </w:style>
   <w:style w:type="table" w:default="1" w:styleId="TableauNormal">
@@ -18278,7 +18292,7 @@
 </file>
 
 <file path=word/glossary/document.xml><?xml version="1.0" encoding="utf-8"?>
-<w:glossaryDocument xmlns:wpc="http://schemas.microsoft.com/office/word/2010/wordprocessingCanvas" xmlns:cx="http://schemas.microsoft.com/office/drawing/2014/chartex" xmlns:cx1="http://schemas.microsoft.com/office/drawing/2015/9/8/chartex" xmlns:cx2="http://schemas.microsoft.com/office/drawing/2015/10/21/chartex" xmlns:cx3="http://schemas.microsoft.com/office/drawing/2016/5/9/chartex" xmlns:cx4="http://schemas.microsoft.com/office/drawing/2016/5/10/chartex" xmlns:cx5="http://schemas.microsoft.com/office/drawing/2016/5/11/chartex" xmlns:cx6="http://schemas.microsoft.com/office/drawing/2016/5/12/chartex" xmlns:cx7="http://schemas.microsoft.com/office/drawing/2016/5/13/chartex" xmlns:cx8="http://schemas.microsoft.com/office/drawing/2016/5/14/chartex" xmlns:mc="http://schemas.openxmlformats.org/markup-compatibility/2006" xmlns:aink="http://schemas.microsoft.com/office/drawing/2016/ink" xmlns:am3d="http://schemas.microsoft.com/office/drawing/2017/model3d" xmlns:o="urn:schemas-microsoft-com:office:office" xmlns:oel="http://schemas.microsoft.com/office/2019/extlst" xmlns:r="http://schemas.openxmlformats.org/officeDocument/2006/relationships" xmlns:m="http://schemas.openxmlformats.org/officeDocument/2006/math" xmlns:v="urn:schemas-microsoft-com:vml" xmlns:wp14="http://schemas.microsoft.com/office/word/2010/wordprocessingDrawing" xmlns:wp="http://schemas.openxmlformats.org/drawingml/2006/wordprocessingDrawing" xmlns:w10="urn:schemas-microsoft-com:office:word" xmlns:w="http://schemas.openxmlformats.org/wordprocessingml/2006/main" xmlns:w14="http://schemas.microsoft.com/office/word/2010/wordml" xmlns:w15="http://schemas.microsoft.com/office/word/2012/wordml" xmlns:w16cex="http://schemas.microsoft.com/office/word/2018/wordml/cex" xmlns:w16cid="http://schemas.microsoft.com/office/word/2016/wordml/cid" xmlns:w16="http://schemas.microsoft.com/office/word/2018/wordml" xmlns:w16du="http://schemas.microsoft.com/office/word/2023/wordml/word16du" xmlns:w16sdtdh="http://schemas.microsoft.com/office/word/2020/wordml/sdtdatahash" xmlns:w16se="http://schemas.microsoft.com/office/word/2015/wordml/symex" xmlns:wpg="http://schemas.microsoft.com/office/word/2010/wordprocessingGroup" xmlns:wpi="http://schemas.microsoft.com/office/word/2010/wordprocessingInk" xmlns:wne="http://schemas.microsoft.com/office/word/2006/wordml" xmlns:wps="http://schemas.microsoft.com/office/word/2010/wordprocessingShape" mc:Ignorable="w14 w15 w16se w16cid w16 w16cex w16sdtdh w16du wp14">
+<w:glossaryDocument xmlns:wpc="http://schemas.microsoft.com/office/word/2010/wordprocessingCanvas" xmlns:cx="http://schemas.microsoft.com/office/drawing/2014/chartex" xmlns:cx1="http://schemas.microsoft.com/office/drawing/2015/9/8/chartex" xmlns:cx2="http://schemas.microsoft.com/office/drawing/2015/10/21/chartex" xmlns:cx3="http://schemas.microsoft.com/office/drawing/2016/5/9/chartex" xmlns:cx4="http://schemas.microsoft.com/office/drawing/2016/5/10/chartex" xmlns:cx5="http://schemas.microsoft.com/office/drawing/2016/5/11/chartex" xmlns:cx6="http://schemas.microsoft.com/office/drawing/2016/5/12/chartex" xmlns:cx7="http://schemas.microsoft.com/office/drawing/2016/5/13/chartex" xmlns:cx8="http://schemas.microsoft.com/office/drawing/2016/5/14/chartex" xmlns:mc="http://schemas.openxmlformats.org/markup-compatibility/2006" xmlns:aink="http://schemas.microsoft.com/office/drawing/2016/ink" xmlns:am3d="http://schemas.microsoft.com/office/drawing/2017/model3d" xmlns:o="urn:schemas-microsoft-com:office:office" xmlns:oel="http://schemas.microsoft.com/office/2019/extlst" xmlns:r="http://schemas.openxmlformats.org/officeDocument/2006/relationships" xmlns:m="http://schemas.openxmlformats.org/officeDocument/2006/math" xmlns:v="urn:schemas-microsoft-com:vml" xmlns:wp14="http://schemas.microsoft.com/office/word/2010/wordprocessingDrawing" xmlns:wp="http://schemas.openxmlformats.org/drawingml/2006/wordprocessingDrawing" xmlns:w10="urn:schemas-microsoft-com:office:word" xmlns:w="http://schemas.openxmlformats.org/wordprocessingml/2006/main" xmlns:w14="http://schemas.microsoft.com/office/word/2010/wordml" xmlns:w15="http://schemas.microsoft.com/office/word/2012/wordml" xmlns:w16cex="http://schemas.microsoft.com/office/word/2018/wordml/cex" xmlns:w16cid="http://schemas.microsoft.com/office/word/2016/wordml/cid" xmlns:w16="http://schemas.microsoft.com/office/word/2018/wordml" xmlns:w16du="http://schemas.microsoft.com/office/word/2023/wordml/word16du" xmlns:w16sdtdh="http://schemas.microsoft.com/office/word/2020/wordml/sdtdatahash" xmlns:w16sdtfl="http://schemas.microsoft.com/office/word/2024/wordml/sdtformatlock" xmlns:w16se="http://schemas.microsoft.com/office/word/2015/wordml/symex" xmlns:wpg="http://schemas.microsoft.com/office/word/2010/wordprocessingGroup" xmlns:wpi="http://schemas.microsoft.com/office/word/2010/wordprocessingInk" xmlns:wne="http://schemas.microsoft.com/office/word/2006/wordml" xmlns:wps="http://schemas.microsoft.com/office/word/2010/wordprocessingShape" mc:Ignorable="w14 w15 w16se w16cid w16 w16cex w16sdtdh w16sdtfl w16du wp14">
   <w:docParts>
     <w:docPart>
       <w:docPartPr>
@@ -18372,7 +18386,7 @@
 </file>
 
 <file path=word/glossary/fontTable.xml><?xml version="1.0" encoding="utf-8"?>
-<w:fonts xmlns:mc="http://schemas.openxmlformats.org/markup-compatibility/2006" xmlns:r="http://schemas.openxmlformats.org/officeDocument/2006/relationships" xmlns:w="http://schemas.openxmlformats.org/wordprocessingml/2006/main" xmlns:w14="http://schemas.microsoft.com/office/word/2010/wordml" xmlns:w15="http://schemas.microsoft.com/office/word/2012/wordml" xmlns:w16cex="http://schemas.microsoft.com/office/word/2018/wordml/cex" xmlns:w16cid="http://schemas.microsoft.com/office/word/2016/wordml/cid" xmlns:w16="http://schemas.microsoft.com/office/word/2018/wordml" xmlns:w16du="http://schemas.microsoft.com/office/word/2023/wordml/word16du" xmlns:w16sdtdh="http://schemas.microsoft.com/office/word/2020/wordml/sdtdatahash" xmlns:w16se="http://schemas.microsoft.com/office/word/2015/wordml/symex" mc:Ignorable="w14 w15 w16se w16cid w16 w16cex w16sdtdh w16du">
+<w:fonts xmlns:mc="http://schemas.openxmlformats.org/markup-compatibility/2006" xmlns:r="http://schemas.openxmlformats.org/officeDocument/2006/relationships" xmlns:w="http://schemas.openxmlformats.org/wordprocessingml/2006/main" xmlns:w14="http://schemas.microsoft.com/office/word/2010/wordml" xmlns:w15="http://schemas.microsoft.com/office/word/2012/wordml" xmlns:w16cex="http://schemas.microsoft.com/office/word/2018/wordml/cex" xmlns:w16cid="http://schemas.microsoft.com/office/word/2016/wordml/cid" xmlns:w16="http://schemas.microsoft.com/office/word/2018/wordml" xmlns:w16du="http://schemas.microsoft.com/office/word/2023/wordml/word16du" xmlns:w16sdtdh="http://schemas.microsoft.com/office/word/2020/wordml/sdtdatahash" xmlns:w16sdtfl="http://schemas.microsoft.com/office/word/2024/wordml/sdtformatlock" xmlns:w16se="http://schemas.microsoft.com/office/word/2015/wordml/symex" mc:Ignorable="w14 w15 w16se w16cid w16 w16cex w16sdtdh w16sdtfl w16du">
   <w:font w:name="Symbol">
     <w:panose1 w:val="05050102010706020507"/>
     <w:charset w:val="02"/>
@@ -18406,14 +18420,14 @@
     <w:charset w:val="00"/>
     <w:family w:val="swiss"/>
     <w:pitch w:val="variable"/>
-    <w:sig w:usb0="E4002EFF" w:usb1="C000247B" w:usb2="00000009" w:usb3="00000000" w:csb0="000001FF" w:csb1="00000000"/>
+    <w:sig w:usb0="E4002EFF" w:usb1="C200247B" w:usb2="00000009" w:usb3="00000000" w:csb0="000001FF" w:csb1="00000000"/>
   </w:font>
   <w:font w:name="Calibri">
     <w:panose1 w:val="020F0502020204030204"/>
     <w:charset w:val="00"/>
     <w:family w:val="swiss"/>
     <w:pitch w:val="variable"/>
-    <w:sig w:usb0="E4002EFF" w:usb1="C000247B" w:usb2="00000009" w:usb3="00000000" w:csb0="000001FF" w:csb1="00000000"/>
+    <w:sig w:usb0="E4002EFF" w:usb1="C200247B" w:usb2="00000009" w:usb3="00000000" w:csb0="000001FF" w:csb1="00000000"/>
   </w:font>
   <w:font w:name="Consolas">
     <w:panose1 w:val="020B0609020204030204"/>
@@ -18445,7 +18459,7 @@
 </file>
 
 <file path=word/glossary/settings.xml><?xml version="1.0" encoding="utf-8"?>
-<w:settings xmlns:mc="http://schemas.openxmlformats.org/markup-compatibility/2006" xmlns:o="urn:schemas-microsoft-com:office:office" xmlns:r="http://schemas.openxmlformats.org/officeDocument/2006/relationships" xmlns:m="http://schemas.openxmlformats.org/officeDocument/2006/math" xmlns:v="urn:schemas-microsoft-com:vml" xmlns:w10="urn:schemas-microsoft-com:office:word" xmlns:w="http://schemas.openxmlformats.org/wordprocessingml/2006/main" xmlns:w14="http://schemas.microsoft.com/office/word/2010/wordml" xmlns:w15="http://schemas.microsoft.com/office/word/2012/wordml" xmlns:w16cex="http://schemas.microsoft.com/office/word/2018/wordml/cex" xmlns:w16cid="http://schemas.microsoft.com/office/word/2016/wordml/cid" xmlns:w16="http://schemas.microsoft.com/office/word/2018/wordml" xmlns:w16du="http://schemas.microsoft.com/office/word/2023/wordml/word16du" xmlns:w16sdtdh="http://schemas.microsoft.com/office/word/2020/wordml/sdtdatahash" xmlns:w16se="http://schemas.microsoft.com/office/word/2015/wordml/symex" xmlns:sl="http://schemas.openxmlformats.org/schemaLibrary/2006/main" mc:Ignorable="w14 w15 w16se w16cid w16 w16cex w16sdtdh w16du">
+<w:settings xmlns:mc="http://schemas.openxmlformats.org/markup-compatibility/2006" xmlns:o="urn:schemas-microsoft-com:office:office" xmlns:r="http://schemas.openxmlformats.org/officeDocument/2006/relationships" xmlns:m="http://schemas.openxmlformats.org/officeDocument/2006/math" xmlns:v="urn:schemas-microsoft-com:vml" xmlns:w10="urn:schemas-microsoft-com:office:word" xmlns:w="http://schemas.openxmlformats.org/wordprocessingml/2006/main" xmlns:w14="http://schemas.microsoft.com/office/word/2010/wordml" xmlns:w15="http://schemas.microsoft.com/office/word/2012/wordml" xmlns:w16cex="http://schemas.microsoft.com/office/word/2018/wordml/cex" xmlns:w16cid="http://schemas.microsoft.com/office/word/2016/wordml/cid" xmlns:w16="http://schemas.microsoft.com/office/word/2018/wordml" xmlns:w16du="http://schemas.microsoft.com/office/word/2023/wordml/word16du" xmlns:w16sdtdh="http://schemas.microsoft.com/office/word/2020/wordml/sdtdatahash" xmlns:w16sdtfl="http://schemas.microsoft.com/office/word/2024/wordml/sdtformatlock" xmlns:w16se="http://schemas.microsoft.com/office/word/2015/wordml/symex" xmlns:sl="http://schemas.openxmlformats.org/schemaLibrary/2006/main" mc:Ignorable="w14 w15 w16se w16cid w16 w16cex w16sdtdh w16sdtfl w16du">
   <w:view w:val="normal"/>
   <w:defaultTabStop w:val="708"/>
   <w:hyphenationZone w:val="425"/>
@@ -18464,7 +18478,10 @@
     <w:rsid w:val="00115B4E"/>
     <w:rsid w:val="00205394"/>
     <w:rsid w:val="003C18CA"/>
+    <w:rsid w:val="00475308"/>
     <w:rsid w:val="004C5662"/>
+    <w:rsid w:val="005F7722"/>
+    <w:rsid w:val="008A0C54"/>
     <w:rsid w:val="008A79A6"/>
     <w:rsid w:val="00A74897"/>
     <w:rsid w:val="00B80414"/>
@@ -18495,7 +18512,7 @@
 </file>
 
 <file path=word/glossary/styles.xml><?xml version="1.0" encoding="utf-8"?>
-<w:styles xmlns:mc="http://schemas.openxmlformats.org/markup-compatibility/2006" xmlns:r="http://schemas.openxmlformats.org/officeDocument/2006/relationships" xmlns:w="http://schemas.openxmlformats.org/wordprocessingml/2006/main" xmlns:w14="http://schemas.microsoft.com/office/word/2010/wordml" xmlns:w15="http://schemas.microsoft.com/office/word/2012/wordml" xmlns:w16cex="http://schemas.microsoft.com/office/word/2018/wordml/cex" xmlns:w16cid="http://schemas.microsoft.com/office/word/2016/wordml/cid" xmlns:w16="http://schemas.microsoft.com/office/word/2018/wordml" xmlns:w16du="http://schemas.microsoft.com/office/word/2023/wordml/word16du" xmlns:w16sdtdh="http://schemas.microsoft.com/office/word/2020/wordml/sdtdatahash" xmlns:w16se="http://schemas.microsoft.com/office/word/2015/wordml/symex" mc:Ignorable="w14 w15 w16se w16cid w16 w16cex w16sdtdh w16du">
+<w:styles xmlns:mc="http://schemas.openxmlformats.org/markup-compatibility/2006" xmlns:r="http://schemas.openxmlformats.org/officeDocument/2006/relationships" xmlns:w="http://schemas.openxmlformats.org/wordprocessingml/2006/main" xmlns:w14="http://schemas.microsoft.com/office/word/2010/wordml" xmlns:w15="http://schemas.microsoft.com/office/word/2012/wordml" xmlns:w16cex="http://schemas.microsoft.com/office/word/2018/wordml/cex" xmlns:w16cid="http://schemas.microsoft.com/office/word/2016/wordml/cid" xmlns:w16="http://schemas.microsoft.com/office/word/2018/wordml" xmlns:w16du="http://schemas.microsoft.com/office/word/2023/wordml/word16du" xmlns:w16sdtdh="http://schemas.microsoft.com/office/word/2020/wordml/sdtdatahash" xmlns:w16sdtfl="http://schemas.microsoft.com/office/word/2024/wordml/sdtformatlock" xmlns:w16se="http://schemas.microsoft.com/office/word/2015/wordml/symex" mc:Ignorable="w14 w15 w16se w16cid w16 w16cex w16sdtdh w16sdtfl w16du">
   <w:docDefaults>
     <w:rPrDefault>
       <w:rPr>
@@ -18943,11 +18960,143 @@
       <w:sz w:val="26"/>
     </w:rPr>
   </w:style>
+  <w:style w:type="paragraph" w:customStyle="1" w:styleId="6762A98B980346F8861552D11D46D820">
+    <w:name w:val="6762A98B980346F8861552D11D46D820"/>
+    <w:rsid w:val="00475308"/>
+    <w:pPr>
+      <w:spacing w:line="278" w:lineRule="auto"/>
+    </w:pPr>
+    <w:rPr>
+      <w:sz w:val="24"/>
+      <w:szCs w:val="24"/>
+    </w:rPr>
+  </w:style>
+  <w:style w:type="paragraph" w:customStyle="1" w:styleId="379E8484CFD44619BBC2EBEB7876551D">
+    <w:name w:val="379E8484CFD44619BBC2EBEB7876551D"/>
+    <w:rsid w:val="00475308"/>
+    <w:pPr>
+      <w:spacing w:line="278" w:lineRule="auto"/>
+    </w:pPr>
+    <w:rPr>
+      <w:sz w:val="24"/>
+      <w:szCs w:val="24"/>
+    </w:rPr>
+  </w:style>
+  <w:style w:type="paragraph" w:customStyle="1" w:styleId="6BCD30E3F8B04B938EA85FBAB8F4618E">
+    <w:name w:val="6BCD30E3F8B04B938EA85FBAB8F4618E"/>
+    <w:rsid w:val="00475308"/>
+    <w:pPr>
+      <w:spacing w:line="278" w:lineRule="auto"/>
+    </w:pPr>
+    <w:rPr>
+      <w:sz w:val="24"/>
+      <w:szCs w:val="24"/>
+    </w:rPr>
+  </w:style>
+  <w:style w:type="paragraph" w:customStyle="1" w:styleId="DC620CFD60744F10B92E9E20CA8FCF45">
+    <w:name w:val="DC620CFD60744F10B92E9E20CA8FCF45"/>
+    <w:rsid w:val="00475308"/>
+    <w:pPr>
+      <w:spacing w:line="278" w:lineRule="auto"/>
+    </w:pPr>
+    <w:rPr>
+      <w:sz w:val="24"/>
+      <w:szCs w:val="24"/>
+    </w:rPr>
+  </w:style>
+  <w:style w:type="paragraph" w:customStyle="1" w:styleId="F08A2C4AFB704E0E8EFCC2BBE065A563">
+    <w:name w:val="F08A2C4AFB704E0E8EFCC2BBE065A563"/>
+    <w:rsid w:val="00475308"/>
+    <w:pPr>
+      <w:spacing w:line="278" w:lineRule="auto"/>
+    </w:pPr>
+    <w:rPr>
+      <w:sz w:val="24"/>
+      <w:szCs w:val="24"/>
+    </w:rPr>
+  </w:style>
+  <w:style w:type="paragraph" w:customStyle="1" w:styleId="965309192187455F97A3019317F67386">
+    <w:name w:val="965309192187455F97A3019317F67386"/>
+    <w:rsid w:val="00475308"/>
+    <w:pPr>
+      <w:spacing w:line="278" w:lineRule="auto"/>
+    </w:pPr>
+    <w:rPr>
+      <w:sz w:val="24"/>
+      <w:szCs w:val="24"/>
+    </w:rPr>
+  </w:style>
+  <w:style w:type="paragraph" w:customStyle="1" w:styleId="574AC06918164A02AB868EE22FDD75D5">
+    <w:name w:val="574AC06918164A02AB868EE22FDD75D5"/>
+    <w:rsid w:val="00475308"/>
+    <w:pPr>
+      <w:spacing w:line="278" w:lineRule="auto"/>
+    </w:pPr>
+    <w:rPr>
+      <w:sz w:val="24"/>
+      <w:szCs w:val="24"/>
+    </w:rPr>
+  </w:style>
+  <w:style w:type="paragraph" w:customStyle="1" w:styleId="D10DBA975E354696811931F96779A752">
+    <w:name w:val="D10DBA975E354696811931F96779A752"/>
+    <w:rsid w:val="00475308"/>
+    <w:pPr>
+      <w:spacing w:line="278" w:lineRule="auto"/>
+    </w:pPr>
+    <w:rPr>
+      <w:sz w:val="24"/>
+      <w:szCs w:val="24"/>
+    </w:rPr>
+  </w:style>
+  <w:style w:type="paragraph" w:customStyle="1" w:styleId="000C02864BE242B89B85DB8C2EA40C5B">
+    <w:name w:val="000C02864BE242B89B85DB8C2EA40C5B"/>
+    <w:rsid w:val="00475308"/>
+    <w:pPr>
+      <w:spacing w:line="278" w:lineRule="auto"/>
+    </w:pPr>
+    <w:rPr>
+      <w:sz w:val="24"/>
+      <w:szCs w:val="24"/>
+    </w:rPr>
+  </w:style>
+  <w:style w:type="paragraph" w:customStyle="1" w:styleId="DEF98A28CEDB4510A522E4C92672033E">
+    <w:name w:val="DEF98A28CEDB4510A522E4C92672033E"/>
+    <w:rsid w:val="00475308"/>
+    <w:pPr>
+      <w:spacing w:line="278" w:lineRule="auto"/>
+    </w:pPr>
+    <w:rPr>
+      <w:sz w:val="24"/>
+      <w:szCs w:val="24"/>
+    </w:rPr>
+  </w:style>
+  <w:style w:type="paragraph" w:customStyle="1" w:styleId="199D0ABDF610480AAFADE40C06169B27">
+    <w:name w:val="199D0ABDF610480AAFADE40C06169B27"/>
+    <w:rsid w:val="00475308"/>
+    <w:pPr>
+      <w:spacing w:line="278" w:lineRule="auto"/>
+    </w:pPr>
+    <w:rPr>
+      <w:sz w:val="24"/>
+      <w:szCs w:val="24"/>
+    </w:rPr>
+  </w:style>
+  <w:style w:type="paragraph" w:customStyle="1" w:styleId="BD4A6BCCB9EC45CBB7196E71CE889404">
+    <w:name w:val="BD4A6BCCB9EC45CBB7196E71CE889404"/>
+    <w:rsid w:val="00475308"/>
+    <w:pPr>
+      <w:spacing w:line="278" w:lineRule="auto"/>
+    </w:pPr>
+    <w:rPr>
+      <w:sz w:val="24"/>
+      <w:szCs w:val="24"/>
+    </w:rPr>
+  </w:style>
 </w:styles>
 </file>
 
 <file path=word/glossary/webSettings.xml><?xml version="1.0" encoding="utf-8"?>
-<w:webSettings xmlns:mc="http://schemas.openxmlformats.org/markup-compatibility/2006" xmlns:r="http://schemas.openxmlformats.org/officeDocument/2006/relationships" xmlns:w="http://schemas.openxmlformats.org/wordprocessingml/2006/main" xmlns:w14="http://schemas.microsoft.com/office/word/2010/wordml" xmlns:w15="http://schemas.microsoft.com/office/word/2012/wordml" xmlns:w16cex="http://schemas.microsoft.com/office/word/2018/wordml/cex" xmlns:w16cid="http://schemas.microsoft.com/office/word/2016/wordml/cid" xmlns:w16="http://schemas.microsoft.com/office/word/2018/wordml" xmlns:w16du="http://schemas.microsoft.com/office/word/2023/wordml/word16du" xmlns:w16sdtdh="http://schemas.microsoft.com/office/word/2020/wordml/sdtdatahash" xmlns:w16se="http://schemas.microsoft.com/office/word/2015/wordml/symex" mc:Ignorable="w14 w15 w16se w16cid w16 w16cex w16sdtdh w16du">
+<w:webSettings xmlns:mc="http://schemas.openxmlformats.org/markup-compatibility/2006" xmlns:r="http://schemas.openxmlformats.org/officeDocument/2006/relationships" xmlns:w="http://schemas.openxmlformats.org/wordprocessingml/2006/main" xmlns:w14="http://schemas.microsoft.com/office/word/2010/wordml" xmlns:w15="http://schemas.microsoft.com/office/word/2012/wordml" xmlns:w16cex="http://schemas.microsoft.com/office/word/2018/wordml/cex" xmlns:w16cid="http://schemas.microsoft.com/office/word/2016/wordml/cid" xmlns:w16="http://schemas.microsoft.com/office/word/2018/wordml" xmlns:w16du="http://schemas.microsoft.com/office/word/2023/wordml/word16du" xmlns:w16sdtdh="http://schemas.microsoft.com/office/word/2020/wordml/sdtdatahash" xmlns:w16sdtfl="http://schemas.microsoft.com/office/word/2024/wordml/sdtformatlock" xmlns:w16se="http://schemas.microsoft.com/office/word/2015/wordml/symex" mc:Ignorable="w14 w15 w16se w16cid w16 w16cex w16sdtdh w16sdtfl w16du">
   <w:optimizeForBrowser/>
   <w:allowPNG/>
 </w:webSettings>
@@ -19196,15 +19345,6 @@
 </file>
 
 <file path=customXml/item2.xml><?xml version="1.0" encoding="utf-8"?>
-<?mso-contentType ?>
-<FormTemplates xmlns="http://schemas.microsoft.com/sharepoint/v3/contenttype/forms">
-  <Display>DocumentLibraryForm</Display>
-  <Edit>DocumentLibraryForm</Edit>
-  <New>DocumentLibraryForm</New>
-</FormTemplates>
-</file>
-
-<file path=customXml/item3.xml><?xml version="1.0" encoding="utf-8"?>
 <ct:contentTypeSchema xmlns:ct="http://schemas.microsoft.com/office/2006/metadata/contentType" xmlns:ma="http://schemas.microsoft.com/office/2006/metadata/properties/metaAttributes" ct:_="" ma:_="" ma:contentTypeName="Document" ma:contentTypeID="0x01010079F111ED35F8CC479449609E8A0923A6" ma:contentTypeVersion="11" ma:contentTypeDescription="Create a new document." ma:contentTypeScope="" ma:versionID="1c2eb7a32e66fb6e4260f3771546a5e2">
   <xsd:schema xmlns:xsd="http://www.w3.org/2001/XMLSchema" xmlns:xs="http://www.w3.org/2001/XMLSchema" xmlns:p="http://schemas.microsoft.com/office/2006/metadata/properties" xmlns:ns2="71af3243-3dd4-4a8d-8c0d-dd76da1f02a5" xmlns:ns3="16c05727-aa75-4e4a-9b5f-8a80a1165891" targetNamespace="http://schemas.microsoft.com/office/2006/metadata/properties" ma:root="true" ma:fieldsID="04e1f6479c48b08974ba73b5ca973489" ns2:_="" ns3:_="">
     <xsd:import namespace="71af3243-3dd4-4a8d-8c0d-dd76da1f02a5"/>
@@ -19415,6 +19555,15 @@
 </ct:contentTypeSchema>
 </file>
 
+<file path=customXml/item3.xml><?xml version="1.0" encoding="utf-8"?>
+<?mso-contentType ?>
+<FormTemplates xmlns="http://schemas.microsoft.com/sharepoint/v3/contenttype/forms">
+  <Display>DocumentLibraryForm</Display>
+  <Edit>DocumentLibraryForm</Edit>
+  <New>DocumentLibraryForm</New>
+</FormTemplates>
+</file>
+
 <file path=customXml/item4.xml><?xml version="1.0" encoding="utf-8"?>
 <p:properties xmlns:p="http://schemas.microsoft.com/office/2006/metadata/properties" xmlns:xsi="http://www.w3.org/2001/XMLSchema-instance" xmlns:pc="http://schemas.microsoft.com/office/infopath/2007/PartnerControls">
   <documentManagement>
@@ -19432,14 +19581,6 @@
 </file>
 
 <file path=customXml/itemProps2.xml><?xml version="1.0" encoding="utf-8"?>
-<ds:datastoreItem xmlns:ds="http://schemas.openxmlformats.org/officeDocument/2006/customXml" ds:itemID="{ABD27C36-3D95-426D-88A4-46418D0A5071}">
-  <ds:schemaRefs>
-    <ds:schemaRef ds:uri="http://schemas.microsoft.com/sharepoint/v3/contenttype/forms"/>
-  </ds:schemaRefs>
-</ds:datastoreItem>
-</file>
-
-<file path=customXml/itemProps3.xml><?xml version="1.0" encoding="utf-8"?>
 <ds:datastoreItem xmlns:ds="http://schemas.openxmlformats.org/officeDocument/2006/customXml" ds:itemID="{8C57BA83-9118-4097-A172-E0490CC3B591}">
   <ds:schemaRefs>
     <ds:schemaRef ds:uri="http://schemas.microsoft.com/office/2006/metadata/contentType"/>
@@ -19458,19 +19599,20 @@
 </ds:datastoreItem>
 </file>
 
+<file path=customXml/itemProps3.xml><?xml version="1.0" encoding="utf-8"?>
+<ds:datastoreItem xmlns:ds="http://schemas.openxmlformats.org/officeDocument/2006/customXml" ds:itemID="{ABD27C36-3D95-426D-88A4-46418D0A5071}">
+  <ds:schemaRefs>
+    <ds:schemaRef ds:uri="http://schemas.microsoft.com/sharepoint/v3/contenttype/forms"/>
+  </ds:schemaRefs>
+</ds:datastoreItem>
+</file>
+
 <file path=customXml/itemProps4.xml><?xml version="1.0" encoding="utf-8"?>
 <ds:datastoreItem xmlns:ds="http://schemas.openxmlformats.org/officeDocument/2006/customXml" ds:itemID="{A4C6EDC5-2156-4772-B532-432B6B8F18C5}">
   <ds:schemaRefs>
     <ds:schemaRef ds:uri="http://schemas.microsoft.com/office/2006/metadata/properties"/>
-    <ds:schemaRef ds:uri="http://purl.org/dc/dcmitype/"/>
-    <ds:schemaRef ds:uri="http://schemas.microsoft.com/office/2006/documentManagement/types"/>
-    <ds:schemaRef ds:uri="http://schemas.openxmlformats.org/package/2006/metadata/core-properties"/>
-    <ds:schemaRef ds:uri="http://purl.org/dc/elements/1.1/"/>
-    <ds:schemaRef ds:uri="http://purl.org/dc/terms/"/>
-    <ds:schemaRef ds:uri="16c05727-aa75-4e4a-9b5f-8a80a1165891"/>
+    <ds:schemaRef ds:uri="http://schemas.microsoft.com/office/infopath/2007/PartnerControls"/>
     <ds:schemaRef ds:uri="71af3243-3dd4-4a8d-8c0d-dd76da1f02a5"/>
-    <ds:schemaRef ds:uri="http://www.w3.org/XML/1998/namespace"/>
-    <ds:schemaRef ds:uri="http://schemas.microsoft.com/office/infopath/2007/PartnerControls"/>
   </ds:schemaRefs>
 </ds:datastoreItem>
 </file>
</xml_diff>